<commit_message>
Comment on figure added
</commit_message>
<xml_diff>
--- a/MS/Estimating_no_effect_Draft1.docx
+++ b/MS/Estimating_no_effect_Draft1.docx
@@ -862,6 +862,11 @@
         <w:rPr>
           <w:rFonts w:ascii="Times New Roman" w:hAnsi="Times New Roman" w:cs="Times New Roman"/>
         </w:rPr>
+      </w:r>
+      <w:r>
+        <w:rPr>
+          <w:rFonts w:ascii="Times New Roman" w:hAnsi="Times New Roman" w:cs="Times New Roman"/>
+        </w:rPr>
         <w:fldChar w:fldCharType="separate"/>
       </w:r>
       <w:r>
@@ -1215,6 +1220,11 @@
           <w:rFonts w:ascii="Times New Roman" w:hAnsi="Times New Roman" w:cs="Times New Roman"/>
         </w:rPr>
         <w:fldChar w:fldCharType="end"/>
+      </w:r>
+      <w:r>
+        <w:rPr>
+          <w:rFonts w:ascii="Times New Roman" w:hAnsi="Times New Roman" w:cs="Times New Roman"/>
+        </w:rPr>
       </w:r>
       <w:r>
         <w:rPr>
@@ -1454,6 +1464,11 @@
         <w:rPr>
           <w:rFonts w:ascii="Times New Roman" w:hAnsi="Times New Roman" w:cs="Times New Roman"/>
         </w:rPr>
+      </w:r>
+      <w:r>
+        <w:rPr>
+          <w:rFonts w:ascii="Times New Roman" w:hAnsi="Times New Roman" w:cs="Times New Roman"/>
+        </w:rPr>
         <w:fldChar w:fldCharType="separate"/>
       </w:r>
       <w:r>
@@ -1866,6 +1881,11 @@
         <w:rPr>
           <w:rFonts w:ascii="Times New Roman" w:hAnsi="Times New Roman" w:cs="Times New Roman"/>
         </w:rPr>
+      </w:r>
+      <w:r>
+        <w:rPr>
+          <w:rFonts w:ascii="Times New Roman" w:hAnsi="Times New Roman" w:cs="Times New Roman"/>
+        </w:rPr>
         <w:fldChar w:fldCharType="separate"/>
       </w:r>
       <w:r>
@@ -3191,7 +3211,21 @@
         <w:rPr>
           <w:rFonts w:ascii="Times New Roman" w:hAnsi="Times New Roman" w:cs="Times New Roman"/>
         </w:rPr>
-        <w:t xml:space="preserve"> and the NSEC, across a range of </w:t>
+        <w:t xml:space="preserve"> and the </w:t>
+      </w:r>
+      <w:proofErr w:type="spellStart"/>
+      <w:r>
+        <w:rPr>
+          <w:rFonts w:ascii="Times New Roman" w:hAnsi="Times New Roman" w:cs="Times New Roman"/>
+        </w:rPr>
+        <w:t>NSEC</w:t>
+      </w:r>
+      <w:proofErr w:type="spellEnd"/>
+      <w:r>
+        <w:rPr>
+          <w:rFonts w:ascii="Times New Roman" w:hAnsi="Times New Roman" w:cs="Times New Roman"/>
+        </w:rPr>
+        <w:t xml:space="preserve">, across a range of </w:t>
       </w:r>
       <w:r>
         <w:rPr>
@@ -3215,13 +3249,7 @@
         <w:rPr>
           <w:rFonts w:ascii="Times New Roman" w:hAnsi="Times New Roman" w:cs="Times New Roman"/>
         </w:rPr>
-        <w:t xml:space="preserve"> </w:t>
-      </w:r>
-      <w:r>
-        <w:rPr>
-          <w:rFonts w:ascii="Times New Roman" w:hAnsi="Times New Roman" w:cs="Times New Roman"/>
-        </w:rPr>
-        <w:t>α</w:t>
+        <w:t xml:space="preserve"> α</w:t>
       </w:r>
       <w:r>
         <w:rPr>
@@ -3305,10 +3333,10 @@
             <v:path o:extrusionok="f" gradientshapeok="t" o:connecttype="rect"/>
             <o:lock v:ext="edit" aspectratio="t"/>
           </v:shapetype>
-          <v:shape id="_x0000_i1033" type="#_x0000_t75" style="width:104.05pt;height:18.75pt" o:ole="">
+          <v:shape id="_x0000_i1025" type="#_x0000_t75" style="width:103.9pt;height:19pt" o:ole="">
             <v:imagedata r:id="rId7" o:title=""/>
           </v:shape>
-          <o:OLEObject Type="Embed" ProgID="Equation.DSMT4" ShapeID="_x0000_i1033" DrawAspect="Content" ObjectID="_1739966750" r:id="rId8"/>
+          <o:OLEObject Type="Embed" ProgID="Equation.DSMT4" ShapeID="_x0000_i1025" DrawAspect="Content" ObjectID="_1739968851" r:id="rId8"/>
         </w:object>
       </w:r>
       <w:r>
@@ -3352,10 +3380,10 @@
           <w:position w:val="-14"/>
         </w:rPr>
         <w:object w:dxaOrig="5319" w:dyaOrig="400" w14:anchorId="2A3AD7CE">
-          <v:shape id="_x0000_i1026" type="#_x0000_t75" style="width:266.8pt;height:19.95pt" o:ole="">
+          <v:shape id="_x0000_i1026" type="#_x0000_t75" style="width:266.95pt;height:19.7pt" o:ole="">
             <v:imagedata r:id="rId9" o:title=""/>
           </v:shape>
-          <o:OLEObject Type="Embed" ProgID="Equation.DSMT4" ShapeID="_x0000_i1026" DrawAspect="Content" ObjectID="_1739966751" r:id="rId10"/>
+          <o:OLEObject Type="Embed" ProgID="Equation.DSMT4" ShapeID="_x0000_i1026" DrawAspect="Content" ObjectID="_1739968852" r:id="rId10"/>
         </w:object>
       </w:r>
       <w:r>
@@ -3386,10 +3414,10 @@
           <w:position w:val="-16"/>
         </w:rPr>
         <w:object w:dxaOrig="1320" w:dyaOrig="440" w14:anchorId="2E75C0DF">
-          <v:shape id="_x0000_i1027" type="#_x0000_t75" style="width:65.95pt;height:21.8pt" o:ole="">
+          <v:shape id="_x0000_i1027" type="#_x0000_t75" style="width:65.9pt;height:21.75pt" o:ole="">
             <v:imagedata r:id="rId11" o:title=""/>
           </v:shape>
-          <o:OLEObject Type="Embed" ProgID="Equation.DSMT4" ShapeID="_x0000_i1027" DrawAspect="Content" ObjectID="_1739966752" r:id="rId12"/>
+          <o:OLEObject Type="Embed" ProgID="Equation.DSMT4" ShapeID="_x0000_i1027" DrawAspect="Content" ObjectID="_1739968853" r:id="rId12"/>
         </w:object>
       </w:r>
       <w:r>
@@ -3460,31 +3488,7 @@
           <w:rFonts w:ascii="Times New Roman" w:hAnsi="Times New Roman" w:cs="Times New Roman"/>
         </w:rPr>
         <w:lastRenderedPageBreak/>
-        <w:t xml:space="preserve">We also included a three-parameter sigmoidal decay model representing a smooth decline with concentration (see equation 2). This includes that same </w:t>
-      </w:r>
-      <w:r>
-        <w:rPr>
-          <w:rFonts w:ascii="Times New Roman" w:hAnsi="Times New Roman" w:cs="Times New Roman"/>
-        </w:rPr>
-        <w:t>parameters α (top, y intercept)</w:t>
-      </w:r>
-      <w:r>
-        <w:rPr>
-          <w:rFonts w:ascii="Times New Roman" w:hAnsi="Times New Roman" w:cs="Times New Roman"/>
-        </w:rPr>
-        <w:t xml:space="preserve"> and</w:t>
-      </w:r>
-      <w:r>
-        <w:rPr>
-          <w:rFonts w:ascii="Times New Roman" w:hAnsi="Times New Roman" w:cs="Times New Roman"/>
-        </w:rPr>
-        <w:t xml:space="preserve"> β (exponential decay rate)</w:t>
-      </w:r>
-      <w:r>
-        <w:rPr>
-          <w:rFonts w:ascii="Times New Roman" w:hAnsi="Times New Roman" w:cs="Times New Roman"/>
-        </w:rPr>
-        <w:t xml:space="preserve">, and additional parameter influencing </w:t>
+        <w:t xml:space="preserve">We also included a three-parameter sigmoidal decay model representing a smooth decline with concentration (see equation 2). This includes that same parameters α (top, y intercept) and β (exponential decay rate), and additional parameter influencing </w:t>
       </w:r>
       <w:r>
         <w:rPr>
@@ -3513,10 +3517,10 @@
           <w:position w:val="-38"/>
         </w:rPr>
         <w:object w:dxaOrig="2659" w:dyaOrig="880" w14:anchorId="64238CF4">
-          <v:shape id="_x0000_i1071" type="#_x0000_t75" style="width:133.1pt;height:43.55pt" o:ole="">
+          <v:shape id="_x0000_i1028" type="#_x0000_t75" style="width:133.15pt;height:43.45pt" o:ole="">
             <v:imagedata r:id="rId13" o:title=""/>
           </v:shape>
-          <o:OLEObject Type="Embed" ProgID="Equation.DSMT4" ShapeID="_x0000_i1071" DrawAspect="Content" ObjectID="_1739966753" r:id="rId14"/>
+          <o:OLEObject Type="Embed" ProgID="Equation.DSMT4" ShapeID="_x0000_i1028" DrawAspect="Content" ObjectID="_1739968854" r:id="rId14"/>
         </w:object>
       </w:r>
       <w:r>
@@ -7785,7 +7789,21 @@
         <w:rPr>
           <w:rFonts w:ascii="Times New Roman" w:hAnsi="Times New Roman" w:cs="Times New Roman"/>
         </w:rPr>
-        <w:t xml:space="preserve"> package uses DIC based model weights to generate model averaged estimates of the toxicity estimates</w:t>
+        <w:t xml:space="preserve"> package uses </w:t>
+      </w:r>
+      <w:proofErr w:type="spellStart"/>
+      <w:r>
+        <w:rPr>
+          <w:rFonts w:ascii="Times New Roman" w:hAnsi="Times New Roman" w:cs="Times New Roman"/>
+        </w:rPr>
+        <w:t>DIC</w:t>
+      </w:r>
+      <w:proofErr w:type="spellEnd"/>
+      <w:r>
+        <w:rPr>
+          <w:rFonts w:ascii="Times New Roman" w:hAnsi="Times New Roman" w:cs="Times New Roman"/>
+        </w:rPr>
+        <w:t xml:space="preserve"> based model weights to generate model averaged estimates of the toxicity estimates</w:t>
       </w:r>
       <w:r>
         <w:rPr>
@@ -9431,6 +9449,7 @@
           <w:rFonts w:ascii="Times New Roman" w:hAnsi="Times New Roman" w:cs="Times New Roman"/>
         </w:rPr>
       </w:pPr>
+      <w:commentRangeStart w:id="10"/>
       <w:r>
         <w:rPr>
           <w:rFonts w:ascii="Times New Roman" w:hAnsi="Times New Roman" w:cs="Times New Roman"/>
@@ -9479,6 +9498,13 @@
           </wp:inline>
         </w:drawing>
       </w:r>
+      <w:commentRangeEnd w:id="10"/>
+      <w:r>
+        <w:rPr>
+          <w:rStyle w:val="CommentReference"/>
+        </w:rPr>
+        <w:commentReference w:id="10"/>
+      </w:r>
     </w:p>
     <w:p>
       <w:pPr>
@@ -9487,7 +9513,7 @@
           <w:rFonts w:ascii="Times New Roman" w:hAnsi="Times New Roman" w:cs="Times New Roman"/>
         </w:rPr>
       </w:pPr>
-      <w:bookmarkStart w:id="10" w:name="_Ref129349530"/>
+      <w:bookmarkStart w:id="11" w:name="_Ref129349530"/>
       <w:r>
         <w:lastRenderedPageBreak/>
         <w:t xml:space="preserve">Figure </w:t>
@@ -9510,7 +9536,7 @@
       <w:r>
         <w:fldChar w:fldCharType="end"/>
       </w:r>
-      <w:bookmarkEnd w:id="10"/>
+      <w:bookmarkEnd w:id="11"/>
       <w:r>
         <w:t xml:space="preserve">. </w:t>
       </w:r>
@@ -10147,7 +10173,7 @@
                     <pic:cNvPicPr/>
                   </pic:nvPicPr>
                   <pic:blipFill rotWithShape="1">
-                    <a:blip r:embed="rId20"/>
+                    <a:blip r:embed="rId24"/>
                     <a:srcRect l="13942" t="17518" r="12981" b="11192"/>
                     <a:stretch/>
                   </pic:blipFill>
@@ -10182,7 +10208,7 @@
           <w:rFonts w:ascii="Times New Roman" w:hAnsi="Times New Roman" w:cs="Times New Roman"/>
         </w:rPr>
       </w:pPr>
-      <w:bookmarkStart w:id="11" w:name="_Ref129349771"/>
+      <w:bookmarkStart w:id="12" w:name="_Ref129349771"/>
       <w:r>
         <w:t xml:space="preserve">Figure </w:t>
       </w:r>
@@ -10204,7 +10230,7 @@
       <w:r>
         <w:fldChar w:fldCharType="end"/>
       </w:r>
-      <w:bookmarkEnd w:id="11"/>
+      <w:bookmarkEnd w:id="12"/>
       <w:r>
         <w:t xml:space="preserve">. </w:t>
       </w:r>
@@ -10291,7 +10317,7 @@
       <w:pPr>
         <w:pStyle w:val="Heading2"/>
       </w:pPr>
-      <w:bookmarkStart w:id="12" w:name="case-study"/>
+      <w:bookmarkStart w:id="13" w:name="case-study"/>
       <w:bookmarkEnd w:id="8"/>
       <w:r>
         <w:t>Case study</w:t>
@@ -10551,6 +10577,11 @@
         <w:rPr>
           <w:rFonts w:ascii="Times New Roman" w:hAnsi="Times New Roman" w:cs="Times New Roman"/>
         </w:rPr>
+      </w:r>
+      <w:r>
+        <w:rPr>
+          <w:rFonts w:ascii="Times New Roman" w:hAnsi="Times New Roman" w:cs="Times New Roman"/>
+        </w:rPr>
         <w:fldChar w:fldCharType="separate"/>
       </w:r>
       <w:r>
@@ -10840,7 +10871,7 @@
         <w:lastRenderedPageBreak/>
         <w:t xml:space="preserve">extensive supplementary files </w:t>
       </w:r>
-      <w:hyperlink r:id="rId21">
+      <w:hyperlink r:id="rId25">
         <w:r>
           <w:rPr>
             <w:rStyle w:val="Hyperlink"/>
@@ -11599,7 +11630,7 @@
                     </pic:cNvPicPr>
                   </pic:nvPicPr>
                   <pic:blipFill rotWithShape="1">
-                    <a:blip r:embed="rId22"/>
+                    <a:blip r:embed="rId26"/>
                     <a:srcRect t="2068" b="7434"/>
                     <a:stretch/>
                   </pic:blipFill>
@@ -11635,7 +11666,7 @@
           <w:rFonts w:ascii="Times New Roman" w:hAnsi="Times New Roman" w:cs="Times New Roman"/>
         </w:rPr>
       </w:pPr>
-      <w:bookmarkStart w:id="13" w:name="_Ref129349915"/>
+      <w:bookmarkStart w:id="14" w:name="_Ref129349915"/>
       <w:r>
         <w:t xml:space="preserve">Figure </w:t>
       </w:r>
@@ -11657,7 +11688,7 @@
       <w:r>
         <w:fldChar w:fldCharType="end"/>
       </w:r>
-      <w:bookmarkEnd w:id="13"/>
+      <w:bookmarkEnd w:id="14"/>
       <w:r>
         <w:t xml:space="preserve">. </w:t>
       </w:r>
@@ -11790,9 +11821,9 @@
           <w:szCs w:val="24"/>
         </w:rPr>
       </w:pPr>
-      <w:bookmarkStart w:id="14" w:name="discussion"/>
+      <w:bookmarkStart w:id="15" w:name="discussion"/>
       <w:bookmarkEnd w:id="3"/>
-      <w:bookmarkEnd w:id="12"/>
+      <w:bookmarkEnd w:id="13"/>
       <w:r>
         <w:rPr>
           <w:rFonts w:ascii="Times New Roman" w:hAnsi="Times New Roman" w:cs="Times New Roman"/>
@@ -12824,8 +12855,8 @@
           <w:szCs w:val="24"/>
         </w:rPr>
       </w:pPr>
-      <w:bookmarkStart w:id="15" w:name="conclusions"/>
-      <w:bookmarkEnd w:id="14"/>
+      <w:bookmarkStart w:id="16" w:name="conclusions"/>
+      <w:bookmarkEnd w:id="15"/>
       <w:r>
         <w:rPr>
           <w:rFonts w:ascii="Times New Roman" w:hAnsi="Times New Roman" w:cs="Times New Roman"/>
@@ -12981,8 +13012,8 @@
           <w:szCs w:val="24"/>
         </w:rPr>
       </w:pPr>
-      <w:bookmarkStart w:id="16" w:name="acknowledgements"/>
-      <w:bookmarkEnd w:id="15"/>
+      <w:bookmarkStart w:id="17" w:name="acknowledgements"/>
+      <w:bookmarkEnd w:id="16"/>
       <w:r>
         <w:rPr>
           <w:rFonts w:ascii="Times New Roman" w:hAnsi="Times New Roman" w:cs="Times New Roman"/>
@@ -13017,8 +13048,8 @@
           <w:szCs w:val="24"/>
         </w:rPr>
       </w:pPr>
-      <w:bookmarkStart w:id="17" w:name="references"/>
-      <w:bookmarkEnd w:id="16"/>
+      <w:bookmarkStart w:id="18" w:name="references"/>
+      <w:bookmarkEnd w:id="17"/>
       <w:r>
         <w:rPr>
           <w:rFonts w:ascii="Times New Roman" w:hAnsi="Times New Roman" w:cs="Times New Roman"/>
@@ -13029,7 +13060,7 @@
         <w:t>References</w:t>
       </w:r>
     </w:p>
-    <w:bookmarkEnd w:id="17"/>
+    <w:bookmarkEnd w:id="18"/>
     <w:p>
       <w:pPr>
         <w:pStyle w:val="EndNoteBibliography"/>
@@ -13119,7 +13150,7 @@
       <w:r>
         <w:t xml:space="preserve"> 88:485-504. DOI: </w:t>
       </w:r>
-      <w:hyperlink r:id="rId23" w:history="1">
+      <w:hyperlink r:id="rId27" w:history="1">
         <w:r>
           <w:rPr>
             <w:rStyle w:val="Hyperlink"/>
@@ -13139,7 +13170,7 @@
       <w:r>
         <w:t xml:space="preserve">Fisher R, Barneche D, Ricardo G, Fox D. 2023. bayesnec: A Bayesian No-Effect- Concentration (NEC) Algorithm. R package version 2.1.0.2. </w:t>
       </w:r>
-      <w:hyperlink r:id="rId24" w:history="1">
+      <w:hyperlink r:id="rId28" w:history="1">
         <w:r>
           <w:rPr>
             <w:rStyle w:val="Hyperlink"/>
@@ -13177,7 +13208,7 @@
       <w:r>
         <w:t xml:space="preserve">Fisher R, Ricardo G, Fox DR. 2020. Bayesian concentration-response modelling using jagsNEC. </w:t>
       </w:r>
-      <w:hyperlink r:id="rId25" w:history="1">
+      <w:hyperlink r:id="rId29" w:history="1">
         <w:r>
           <w:rPr>
             <w:rStyle w:val="Hyperlink"/>
@@ -13244,7 +13275,7 @@
       <w:r>
         <w:t xml:space="preserve"> 73:123-131. DOI: </w:t>
       </w:r>
-      <w:hyperlink r:id="rId26" w:history="1">
+      <w:hyperlink r:id="rId30" w:history="1">
         <w:r>
           <w:rPr>
             <w:rStyle w:val="Hyperlink"/>
@@ -13264,7 +13295,7 @@
       <w:r>
         <w:t xml:space="preserve">Fox DR. 2012. Response to landis and chapman (2011). </w:t>
       </w:r>
-      <w:hyperlink r:id="rId27" w:history="1">
+      <w:hyperlink r:id="rId31" w:history="1">
         <w:r>
           <w:rPr>
             <w:rStyle w:val="Hyperlink"/>
@@ -13514,6 +13545,45 @@
     </w:sectPr>
   </w:body>
 </w:document>
+</file>
+
+<file path=word/comments.xml><?xml version="1.0" encoding="utf-8"?>
+<w:comments xmlns:wpc="http://schemas.microsoft.com/office/word/2010/wordprocessingCanvas" xmlns:cx="http://schemas.microsoft.com/office/drawing/2014/chartex" xmlns:cx1="http://schemas.microsoft.com/office/drawing/2015/9/8/chartex" xmlns:cx2="http://schemas.microsoft.com/office/drawing/2015/10/21/chartex" xmlns:cx3="http://schemas.microsoft.com/office/drawing/2016/5/9/chartex" xmlns:cx4="http://schemas.microsoft.com/office/drawing/2016/5/10/chartex" xmlns:cx5="http://schemas.microsoft.com/office/drawing/2016/5/11/chartex" xmlns:cx6="http://schemas.microsoft.com/office/drawing/2016/5/12/chartex" xmlns:cx7="http://schemas.microsoft.com/office/drawing/2016/5/13/chartex" xmlns:cx8="http://schemas.microsoft.com/office/drawing/2016/5/14/chartex" xmlns:mc="http://schemas.openxmlformats.org/markup-compatibility/2006" xmlns:aink="http://schemas.microsoft.com/office/drawing/2016/ink" xmlns:am3d="http://schemas.microsoft.com/office/drawing/2017/model3d" xmlns:o="urn:schemas-microsoft-com:office:office" xmlns:oel="http://schemas.microsoft.com/office/2019/extlst" xmlns:r="http://schemas.openxmlformats.org/officeDocument/2006/relationships" xmlns:m="http://schemas.openxmlformats.org/officeDocument/2006/math" xmlns:v="urn:schemas-microsoft-com:vml" xmlns:wp14="http://schemas.microsoft.com/office/word/2010/wordprocessingDrawing" xmlns:wp="http://schemas.openxmlformats.org/drawingml/2006/wordprocessingDrawing" xmlns:w10="urn:schemas-microsoft-com:office:word" xmlns:w="http://schemas.openxmlformats.org/wordprocessingml/2006/main" xmlns:w14="http://schemas.microsoft.com/office/word/2010/wordml" xmlns:w15="http://schemas.microsoft.com/office/word/2012/wordml" xmlns:w16cex="http://schemas.microsoft.com/office/word/2018/wordml/cex" xmlns:w16cid="http://schemas.microsoft.com/office/word/2016/wordml/cid" xmlns:w16="http://schemas.microsoft.com/office/word/2018/wordml" xmlns:w16sdtdh="http://schemas.microsoft.com/office/word/2020/wordml/sdtdatahash" xmlns:w16se="http://schemas.microsoft.com/office/word/2015/wordml/symex" xmlns:wpg="http://schemas.microsoft.com/office/word/2010/wordprocessingGroup" xmlns:wpi="http://schemas.microsoft.com/office/word/2010/wordprocessingInk" xmlns:wne="http://schemas.microsoft.com/office/word/2006/wordml" xmlns:wps="http://schemas.microsoft.com/office/word/2010/wordprocessingShape" mc:Ignorable="w14 w15 w16se w16cid w16 w16cex w16sdtdh wp14">
+  <w:comment w:id="10" w:author="Darren Koppel" w:date="2023-03-10T15:54:00Z" w:initials="DK">
+    <w:p>
+      <w:pPr>
+        <w:pStyle w:val="CommentText"/>
+      </w:pPr>
+      <w:r>
+        <w:rPr>
+          <w:rStyle w:val="CommentReference"/>
+        </w:rPr>
+        <w:annotationRef/>
+      </w:r>
+      <w:r>
+        <w:t>Consider geom_segment instead of hline and vline</w:t>
+      </w:r>
+    </w:p>
+  </w:comment>
+</w:comments>
+</file>
+
+<file path=word/commentsExtended.xml><?xml version="1.0" encoding="utf-8"?>
+<w15:commentsEx xmlns:wpc="http://schemas.microsoft.com/office/word/2010/wordprocessingCanvas" xmlns:cx="http://schemas.microsoft.com/office/drawing/2014/chartex" xmlns:cx1="http://schemas.microsoft.com/office/drawing/2015/9/8/chartex" xmlns:cx2="http://schemas.microsoft.com/office/drawing/2015/10/21/chartex" xmlns:cx3="http://schemas.microsoft.com/office/drawing/2016/5/9/chartex" xmlns:cx4="http://schemas.microsoft.com/office/drawing/2016/5/10/chartex" xmlns:cx5="http://schemas.microsoft.com/office/drawing/2016/5/11/chartex" xmlns:cx6="http://schemas.microsoft.com/office/drawing/2016/5/12/chartex" xmlns:cx7="http://schemas.microsoft.com/office/drawing/2016/5/13/chartex" xmlns:cx8="http://schemas.microsoft.com/office/drawing/2016/5/14/chartex" xmlns:mc="http://schemas.openxmlformats.org/markup-compatibility/2006" xmlns:aink="http://schemas.microsoft.com/office/drawing/2016/ink" xmlns:am3d="http://schemas.microsoft.com/office/drawing/2017/model3d" xmlns:o="urn:schemas-microsoft-com:office:office" xmlns:oel="http://schemas.microsoft.com/office/2019/extlst" xmlns:r="http://schemas.openxmlformats.org/officeDocument/2006/relationships" xmlns:m="http://schemas.openxmlformats.org/officeDocument/2006/math" xmlns:v="urn:schemas-microsoft-com:vml" xmlns:wp14="http://schemas.microsoft.com/office/word/2010/wordprocessingDrawing" xmlns:wp="http://schemas.openxmlformats.org/drawingml/2006/wordprocessingDrawing" xmlns:w10="urn:schemas-microsoft-com:office:word" xmlns:w="http://schemas.openxmlformats.org/wordprocessingml/2006/main" xmlns:w14="http://schemas.microsoft.com/office/word/2010/wordml" xmlns:w15="http://schemas.microsoft.com/office/word/2012/wordml" xmlns:w16cex="http://schemas.microsoft.com/office/word/2018/wordml/cex" xmlns:w16cid="http://schemas.microsoft.com/office/word/2016/wordml/cid" xmlns:w16="http://schemas.microsoft.com/office/word/2018/wordml" xmlns:w16sdtdh="http://schemas.microsoft.com/office/word/2020/wordml/sdtdatahash" xmlns:w16se="http://schemas.microsoft.com/office/word/2015/wordml/symex" xmlns:wpg="http://schemas.microsoft.com/office/word/2010/wordprocessingGroup" xmlns:wpi="http://schemas.microsoft.com/office/word/2010/wordprocessingInk" xmlns:wne="http://schemas.microsoft.com/office/word/2006/wordml" xmlns:wps="http://schemas.microsoft.com/office/word/2010/wordprocessingShape" mc:Ignorable="w14 w15 w16se w16cid w16 w16cex w16sdtdh wp14">
+  <w15:commentEx w15:paraId="13F7CAA6" w15:done="0"/>
+</w15:commentsEx>
+</file>
+
+<file path=word/commentsExtensible.xml><?xml version="1.0" encoding="utf-8"?>
+<w16cex:commentsExtensible xmlns:wpc="http://schemas.microsoft.com/office/word/2010/wordprocessingCanvas" xmlns:cx="http://schemas.microsoft.com/office/drawing/2014/chartex" xmlns:cx1="http://schemas.microsoft.com/office/drawing/2015/9/8/chartex" xmlns:cx2="http://schemas.microsoft.com/office/drawing/2015/10/21/chartex" xmlns:cx3="http://schemas.microsoft.com/office/drawing/2016/5/9/chartex" xmlns:cx4="http://schemas.microsoft.com/office/drawing/2016/5/10/chartex" xmlns:cx5="http://schemas.microsoft.com/office/drawing/2016/5/11/chartex" xmlns:cx6="http://schemas.microsoft.com/office/drawing/2016/5/12/chartex" xmlns:cx7="http://schemas.microsoft.com/office/drawing/2016/5/13/chartex" xmlns:cx8="http://schemas.microsoft.com/office/drawing/2016/5/14/chartex" xmlns:mc="http://schemas.openxmlformats.org/markup-compatibility/2006" xmlns:aink="http://schemas.microsoft.com/office/drawing/2016/ink" xmlns:am3d="http://schemas.microsoft.com/office/drawing/2017/model3d" xmlns:o="urn:schemas-microsoft-com:office:office" xmlns:oel="http://schemas.microsoft.com/office/2019/extlst" xmlns:r="http://schemas.openxmlformats.org/officeDocument/2006/relationships" xmlns:m="http://schemas.openxmlformats.org/officeDocument/2006/math" xmlns:v="urn:schemas-microsoft-com:vml" xmlns:wp14="http://schemas.microsoft.com/office/word/2010/wordprocessingDrawing" xmlns:wp="http://schemas.openxmlformats.org/drawingml/2006/wordprocessingDrawing" xmlns:w10="urn:schemas-microsoft-com:office:word" xmlns:w="http://schemas.openxmlformats.org/wordprocessingml/2006/main" xmlns:w14="http://schemas.microsoft.com/office/word/2010/wordml" xmlns:w15="http://schemas.microsoft.com/office/word/2012/wordml" xmlns:w16cex="http://schemas.microsoft.com/office/word/2018/wordml/cex" xmlns:w16cid="http://schemas.microsoft.com/office/word/2016/wordml/cid" xmlns:w16="http://schemas.microsoft.com/office/word/2018/wordml" xmlns:w16sdtdh="http://schemas.microsoft.com/office/word/2020/wordml/sdtdatahash" xmlns:w16se="http://schemas.microsoft.com/office/word/2015/wordml/symex" xmlns:wpg="http://schemas.microsoft.com/office/word/2010/wordprocessingGroup" xmlns:wpi="http://schemas.microsoft.com/office/word/2010/wordprocessingInk" xmlns:wne="http://schemas.microsoft.com/office/word/2006/wordml" xmlns:wps="http://schemas.microsoft.com/office/word/2010/wordprocessingShape" mc:Ignorable="w14 w15 w16se w16cid w16 w16cex w16sdtdh wp14">
+  <w16cex:commentExtensible w16cex:durableId="27B5D144" w16cex:dateUtc="2023-03-10T07:54:00Z"/>
+</w16cex:commentsExtensible>
+</file>
+
+<file path=word/commentsIds.xml><?xml version="1.0" encoding="utf-8"?>
+<w16cid:commentsIds xmlns:wpc="http://schemas.microsoft.com/office/word/2010/wordprocessingCanvas" xmlns:cx="http://schemas.microsoft.com/office/drawing/2014/chartex" xmlns:cx1="http://schemas.microsoft.com/office/drawing/2015/9/8/chartex" xmlns:cx2="http://schemas.microsoft.com/office/drawing/2015/10/21/chartex" xmlns:cx3="http://schemas.microsoft.com/office/drawing/2016/5/9/chartex" xmlns:cx4="http://schemas.microsoft.com/office/drawing/2016/5/10/chartex" xmlns:cx5="http://schemas.microsoft.com/office/drawing/2016/5/11/chartex" xmlns:cx6="http://schemas.microsoft.com/office/drawing/2016/5/12/chartex" xmlns:cx7="http://schemas.microsoft.com/office/drawing/2016/5/13/chartex" xmlns:cx8="http://schemas.microsoft.com/office/drawing/2016/5/14/chartex" xmlns:mc="http://schemas.openxmlformats.org/markup-compatibility/2006" xmlns:aink="http://schemas.microsoft.com/office/drawing/2016/ink" xmlns:am3d="http://schemas.microsoft.com/office/drawing/2017/model3d" xmlns:o="urn:schemas-microsoft-com:office:office" xmlns:oel="http://schemas.microsoft.com/office/2019/extlst" xmlns:r="http://schemas.openxmlformats.org/officeDocument/2006/relationships" xmlns:m="http://schemas.openxmlformats.org/officeDocument/2006/math" xmlns:v="urn:schemas-microsoft-com:vml" xmlns:wp14="http://schemas.microsoft.com/office/word/2010/wordprocessingDrawing" xmlns:wp="http://schemas.openxmlformats.org/drawingml/2006/wordprocessingDrawing" xmlns:w10="urn:schemas-microsoft-com:office:word" xmlns:w="http://schemas.openxmlformats.org/wordprocessingml/2006/main" xmlns:w14="http://schemas.microsoft.com/office/word/2010/wordml" xmlns:w15="http://schemas.microsoft.com/office/word/2012/wordml" xmlns:w16cex="http://schemas.microsoft.com/office/word/2018/wordml/cex" xmlns:w16cid="http://schemas.microsoft.com/office/word/2016/wordml/cid" xmlns:w16="http://schemas.microsoft.com/office/word/2018/wordml" xmlns:w16sdtdh="http://schemas.microsoft.com/office/word/2020/wordml/sdtdatahash" xmlns:w16se="http://schemas.microsoft.com/office/word/2015/wordml/symex" xmlns:wpg="http://schemas.microsoft.com/office/word/2010/wordprocessingGroup" xmlns:wpi="http://schemas.microsoft.com/office/word/2010/wordprocessingInk" xmlns:wne="http://schemas.microsoft.com/office/word/2006/wordml" xmlns:wps="http://schemas.microsoft.com/office/word/2010/wordprocessingShape" mc:Ignorable="w14 w15 w16se w16cid w16 w16cex w16sdtdh wp14">
+  <w16cid:commentId w16cid:paraId="13F7CAA6" w16cid:durableId="27B5D144"/>
+</w16cid:commentsIds>
 </file>
 
 <file path=word/numbering.xml><?xml version="1.0" encoding="utf-8"?>
@@ -13706,6 +13776,14 @@
     <w:abstractNumId w:val="0"/>
   </w:num>
 </w:numbering>
+</file>
+
+<file path=word/people.xml><?xml version="1.0" encoding="utf-8"?>
+<w15:people xmlns:wpc="http://schemas.microsoft.com/office/word/2010/wordprocessingCanvas" xmlns:cx="http://schemas.microsoft.com/office/drawing/2014/chartex" xmlns:cx1="http://schemas.microsoft.com/office/drawing/2015/9/8/chartex" xmlns:cx2="http://schemas.microsoft.com/office/drawing/2015/10/21/chartex" xmlns:cx3="http://schemas.microsoft.com/office/drawing/2016/5/9/chartex" xmlns:cx4="http://schemas.microsoft.com/office/drawing/2016/5/10/chartex" xmlns:cx5="http://schemas.microsoft.com/office/drawing/2016/5/11/chartex" xmlns:cx6="http://schemas.microsoft.com/office/drawing/2016/5/12/chartex" xmlns:cx7="http://schemas.microsoft.com/office/drawing/2016/5/13/chartex" xmlns:cx8="http://schemas.microsoft.com/office/drawing/2016/5/14/chartex" xmlns:mc="http://schemas.openxmlformats.org/markup-compatibility/2006" xmlns:aink="http://schemas.microsoft.com/office/drawing/2016/ink" xmlns:am3d="http://schemas.microsoft.com/office/drawing/2017/model3d" xmlns:o="urn:schemas-microsoft-com:office:office" xmlns:oel="http://schemas.microsoft.com/office/2019/extlst" xmlns:r="http://schemas.openxmlformats.org/officeDocument/2006/relationships" xmlns:m="http://schemas.openxmlformats.org/officeDocument/2006/math" xmlns:v="urn:schemas-microsoft-com:vml" xmlns:wp14="http://schemas.microsoft.com/office/word/2010/wordprocessingDrawing" xmlns:wp="http://schemas.openxmlformats.org/drawingml/2006/wordprocessingDrawing" xmlns:w10="urn:schemas-microsoft-com:office:word" xmlns:w="http://schemas.openxmlformats.org/wordprocessingml/2006/main" xmlns:w14="http://schemas.microsoft.com/office/word/2010/wordml" xmlns:w15="http://schemas.microsoft.com/office/word/2012/wordml" xmlns:w16cex="http://schemas.microsoft.com/office/word/2018/wordml/cex" xmlns:w16cid="http://schemas.microsoft.com/office/word/2016/wordml/cid" xmlns:w16="http://schemas.microsoft.com/office/word/2018/wordml" xmlns:w16sdtdh="http://schemas.microsoft.com/office/word/2020/wordml/sdtdatahash" xmlns:w16se="http://schemas.microsoft.com/office/word/2015/wordml/symex" xmlns:wpg="http://schemas.microsoft.com/office/word/2010/wordprocessingGroup" xmlns:wpi="http://schemas.microsoft.com/office/word/2010/wordprocessingInk" xmlns:wne="http://schemas.microsoft.com/office/word/2006/wordml" xmlns:wps="http://schemas.microsoft.com/office/word/2010/wordprocessingShape" mc:Ignorable="w14 w15 w16se w16cid w16 w16cex w16sdtdh wp14">
+  <w15:person w15:author="Darren Koppel">
+    <w15:presenceInfo w15:providerId="AD" w15:userId="S::D.Koppel@aims.gov.au::772a280a-fbe1-4e38-92d2-8208ce814edf"/>
+  </w15:person>
+</w15:people>
 </file>
 
 <file path=word/styles.xml><?xml version="1.0" encoding="utf-8"?>
@@ -14190,6 +14268,7 @@
   <w:style w:type="character" w:default="1" w:styleId="DefaultParagraphFont">
     <w:name w:val="Default Paragraph Font"/>
     <w:uiPriority w:val="1"/>
+    <w:semiHidden/>
     <w:unhideWhenUsed/>
   </w:style>
   <w:style w:type="table" w:default="1" w:styleId="TableNormal">

</xml_diff>